<commit_message>
finish, all test passed
</commit_message>
<xml_diff>
--- a/520627482_COMP3221_Report.docx
+++ b/520627482_COMP3221_Report.docx
@@ -24,16 +24,10 @@
         <w:t xml:space="preserve"> “graph_generator.py”</w:t>
       </w:r>
       <w:r>
-        <w:t xml:space="preserve"> to randomly generate a network containing 10 nodes and 15-20 random edges. The program also generates the corresponding config for each node and draws a graph representing this network.</w:t>
-      </w:r>
-    </w:p>
-    <w:p>
-      <w:pPr>
-        <w:rPr>
-          <w:rFonts w:hint="eastAsia"/>
-        </w:rPr>
-      </w:pPr>
-    </w:p>
+        <w:t xml:space="preserve"> to randomly generate a network containing 10 nodes and 15-20 random edges. The program generates the corresponding config for each node and draws a graph representing this network.</w:t>
+      </w:r>
+    </w:p>
+    <w:p/>
     <w:p>
       <w:r>
         <w:rPr>
@@ -117,6 +111,7 @@
     <w:p>
       <w:pPr>
         <w:rPr>
+          <w:rFonts w:hint="eastAsia"/>
           <w:lang w:val="en-AU"/>
         </w:rPr>
       </w:pPr>
@@ -136,13 +131,6 @@
     </w:p>
     <w:p>
       <w:pPr>
-        <w:rPr>
-          <w:lang w:val="en-AU"/>
-        </w:rPr>
-      </w:pPr>
-    </w:p>
-    <w:p>
-      <w:pPr>
         <w:pStyle w:val="1"/>
         <w:rPr>
           <w:lang w:val="en-AU"/>
@@ -165,7 +153,6 @@
     <w:p>
       <w:pPr>
         <w:rPr>
-          <w:rFonts w:hint="eastAsia"/>
           <w:lang w:val="en-AU"/>
         </w:rPr>
       </w:pPr>
@@ -661,74 +648,15 @@
     <w:p>
       <w:pPr>
         <w:rPr>
-          <w:lang w:val="en-AU"/>
-        </w:rPr>
-      </w:pPr>
-      <w:r>
-        <w:rPr>
-          <w:lang w:val="en-AU"/>
-        </w:rPr>
-        <w:t xml:space="preserve">We also applied some techniques to address specific scenarios. For example, we implement Split Horizon, where a node, upon receiving a routing table from a </w:t>
-      </w:r>
-      <w:r>
-        <w:rPr>
-          <w:lang w:val="en-AU"/>
-        </w:rPr>
-        <w:t>neighbour</w:t>
-      </w:r>
-      <w:r>
-        <w:rPr>
-          <w:lang w:val="en-AU"/>
-        </w:rPr>
-        <w:t xml:space="preserve">, will identify which pieces of information originated from itself (sent to the </w:t>
-      </w:r>
-      <w:r>
-        <w:rPr>
-          <w:lang w:val="en-AU"/>
-        </w:rPr>
-        <w:t>neighbour</w:t>
-      </w:r>
-      <w:r>
-        <w:rPr>
-          <w:lang w:val="en-AU"/>
-        </w:rPr>
-        <w:t xml:space="preserve"> and then included in the </w:t>
-      </w:r>
-      <w:r>
-        <w:rPr>
-          <w:lang w:val="en-AU"/>
-        </w:rPr>
-        <w:t>neighbour’s</w:t>
-      </w:r>
-      <w:r>
-        <w:rPr>
-          <w:lang w:val="en-AU"/>
-        </w:rPr>
-        <w:t xml:space="preserve"> routing table) and disregard those pieces of information. This can effectively handle the Routing Loop Problem. Furthermore, if a node hasn't received a packet from a </w:t>
-      </w:r>
-      <w:r>
-        <w:rPr>
-          <w:lang w:val="en-AU"/>
-        </w:rPr>
-        <w:t>neighbour</w:t>
-      </w:r>
-      <w:r>
-        <w:rPr>
-          <w:lang w:val="en-AU"/>
-        </w:rPr>
-        <w:t xml:space="preserve"> for 12 seconds, it will set the distance to that </w:t>
-      </w:r>
-      <w:r>
-        <w:rPr>
-          <w:lang w:val="en-AU"/>
-        </w:rPr>
-        <w:t>neighbour</w:t>
-      </w:r>
-      <w:r>
-        <w:rPr>
-          <w:lang w:val="en-AU"/>
-        </w:rPr>
-        <w:t xml:space="preserve"> as infinite</w:t>
+          <w:rFonts w:hint="eastAsia"/>
+          <w:lang w:val="en-AU"/>
+        </w:rPr>
+      </w:pPr>
+      <w:r>
+        <w:rPr>
+          <w:lang w:val="en-AU"/>
+        </w:rPr>
+        <w:t>We also applied some techniques to address specific scenarios. For example, we implement Split Horizon, where a node, upon receiving a routing table from a neighbour, will identify which pieces of information originated from itself (sent to the neighbour and then included in the neighbour’s routing table) and disregard those pieces of information. This can effectively handle the Routing Loop Problem. Furthermore, if a node hasn't received a packet from a neighbour for 12 seconds, it will set the distance to that neighbour as infinite</w:t>
       </w:r>
       <w:r>
         <w:rPr>
@@ -755,13 +683,6 @@
         </w:rPr>
         <w:t xml:space="preserve"> until it receives information from them again.</w:t>
       </w:r>
-    </w:p>
-    <w:p>
-      <w:pPr>
-        <w:rPr>
-          <w:lang w:val="en-AU"/>
-        </w:rPr>
-      </w:pPr>
     </w:p>
     <w:p>
       <w:pPr>
@@ -781,6 +702,32 @@
     <w:p>
       <w:pPr>
         <w:rPr>
+          <w:rFonts w:ascii="Segoe UI" w:hAnsi="Segoe UI" w:cs="Segoe UI"/>
+          <w:color w:val="0D0D0D"/>
+          <w:shd w:val="clear" w:color="auto" w:fill="FFFFFF"/>
+        </w:rPr>
+      </w:pPr>
+      <w:r>
+        <w:rPr>
+          <w:rFonts w:ascii="Segoe UI" w:hAnsi="Segoe UI" w:cs="Segoe UI"/>
+          <w:color w:val="0D0D0D"/>
+          <w:shd w:val="clear" w:color="auto" w:fill="FFFFFF"/>
+        </w:rPr>
+        <w:t>To enable a node to simultaneously send packets, receive packets, accept commands from the CLI, and determine if a neighbor is disabled, we create multiple threads, with each thread responsible for one specific function of that node.</w:t>
+      </w:r>
+    </w:p>
+    <w:p>
+      <w:pPr>
+        <w:rPr>
+          <w:rFonts w:ascii="Segoe UI" w:hAnsi="Segoe UI" w:cs="Segoe UI"/>
+          <w:color w:val="0D0D0D"/>
+          <w:shd w:val="clear" w:color="auto" w:fill="FFFFFF"/>
+        </w:rPr>
+      </w:pPr>
+    </w:p>
+    <w:p>
+      <w:pPr>
+        <w:rPr>
           <w:rFonts w:hint="eastAsia"/>
           <w:lang w:val="en-AU"/>
         </w:rPr>
@@ -819,7 +766,7 @@
           <w:noProof/>
         </w:rPr>
         <w:drawing>
-          <wp:inline distT="0" distB="0" distL="0" distR="0" wp14:anchorId="2D97C8CA" wp14:editId="79CE503C">
+          <wp:inline distT="0" distB="0" distL="0" distR="0" wp14:anchorId="2D97C8CA" wp14:editId="52919C3E">
             <wp:extent cx="2240783" cy="597542"/>
             <wp:effectExtent l="0" t="0" r="0" b="0"/>
             <wp:docPr id="919719693" name="图片 2" descr="图示&#10;&#10;描述已自动生成"/>
@@ -869,83 +816,58 @@
         <w:t>O</w:t>
       </w:r>
       <w:r>
-        <w:t>nce the network is stabilized, Node A’s routing table was as follow:</w:t>
-      </w:r>
-    </w:p>
-    <w:p>
-      <w:r>
-        <w:t>---- Routing Algorithm Completed ----</w:t>
-      </w:r>
-    </w:p>
-    <w:p>
-      <w:r>
-        <w:t>I am Node A</w:t>
-      </w:r>
-    </w:p>
-    <w:p>
-      <w:r>
-        <w:t>Least cost path from A to B: AB, link cost: 4.0</w:t>
-      </w:r>
-    </w:p>
-    <w:p>
-      <w:r>
-        <w:t>Least cost path from A to C: ABC, link cost: 7.0</w:t>
-      </w:r>
-    </w:p>
-    <w:p>
-      <w:r>
-        <w:t>------------------------------------</w:t>
+        <w:t xml:space="preserve">nce the network is stabilized, </w:t>
+      </w:r>
+      <w:proofErr w:type="gramStart"/>
+      <w:r>
+        <w:t>Every</w:t>
+      </w:r>
+      <w:proofErr w:type="gramEnd"/>
+      <w:r>
+        <w:t xml:space="preserve"> node’s routing table is correct.</w:t>
+      </w:r>
+    </w:p>
+    <w:p>
+      <w:pPr>
+        <w:rPr>
+          <w:rFonts w:hint="eastAsia"/>
+        </w:rPr>
+      </w:pPr>
+    </w:p>
+    <w:p>
+      <w:r>
+        <w:t>Our primary purpose in testing this network was to see if our routing algorithm could solve the routing loop problem.</w:t>
+      </w:r>
+    </w:p>
+    <w:p>
+      <w:r>
+        <w:rPr>
+          <w:rFonts w:hint="eastAsia"/>
+        </w:rPr>
+        <w:t>I</w:t>
+      </w:r>
+      <w:r>
+        <w:t>f we disable C, both A and B successfully set the distance to C to infinity (instead of B assuming it can reach C through A because A’s transmitted routing table includes C). This proves our algorithm could handle the routing loop problem.</w:t>
       </w:r>
     </w:p>
     <w:p/>
     <w:p>
       <w:r>
-        <w:t>Our primary purpose in testing th</w:t>
-      </w:r>
-      <w:r>
-        <w:t>is network was to see if our routing algorithm could solve the routing loop problem.</w:t>
-      </w:r>
-    </w:p>
-    <w:p>
-      <w:r>
         <w:rPr>
           <w:rFonts w:hint="eastAsia"/>
         </w:rPr>
         <w:t>I</w:t>
       </w:r>
       <w:r>
-        <w:t>f we disable C, both A and B successfully set the distance to C to infinity (instead of B assuming it can reach C through A because A’s transmitted routing table includes C). This proves our algorithm could handle the routing loop problem.</w:t>
+        <w:t>f we set the distance between B and C to 4.</w:t>
+      </w:r>
+    </w:p>
+    <w:p>
+      <w:r>
+        <w:t>A, B, C will update their routing tables correspondingly and correctly.</w:t>
       </w:r>
     </w:p>
     <w:p/>
-    <w:p>
-      <w:r>
-        <w:rPr>
-          <w:rFonts w:hint="eastAsia"/>
-        </w:rPr>
-        <w:t>I</w:t>
-      </w:r>
-      <w:r>
-        <w:t>f we set the distance between B and C to 4.</w:t>
-      </w:r>
-    </w:p>
-    <w:p>
-      <w:pPr>
-        <w:rPr>
-          <w:rFonts w:hint="eastAsia"/>
-        </w:rPr>
-      </w:pPr>
-      <w:r>
-        <w:t>A, B, C will update their routing tables correspondingly and correctly.</w:t>
-      </w:r>
-    </w:p>
-    <w:p>
-      <w:pPr>
-        <w:rPr>
-          <w:rFonts w:hint="eastAsia"/>
-        </w:rPr>
-      </w:pPr>
-    </w:p>
     <w:p>
       <w:pPr>
         <w:pStyle w:val="2"/>
@@ -1023,48 +945,21 @@
     </w:p>
     <w:p>
       <w:r>
-        <w:t>Once the network stabilized, Node A's routing table was as follows:</w:t>
-      </w:r>
-    </w:p>
-    <w:p>
-      <w:r>
-        <w:t>---- Routing Algorithm Completed ----</w:t>
-      </w:r>
-    </w:p>
+        <w:t xml:space="preserve">Once the network stabilized, </w:t>
+      </w:r>
+      <w:proofErr w:type="gramStart"/>
+      <w:r>
+        <w:t>Every</w:t>
+      </w:r>
+      <w:proofErr w:type="gramEnd"/>
+      <w:r>
+        <w:t xml:space="preserve"> node’s routing table is correct.</w:t>
+      </w:r>
+    </w:p>
+    <w:p/>
     <w:p>
       <w:r>
         <w:lastRenderedPageBreak/>
-        <w:t>I am Node A</w:t>
-      </w:r>
-    </w:p>
-    <w:p>
-      <w:r>
-        <w:t>Least cost path from A to B: ACB, link cost: 4.0</w:t>
-      </w:r>
-    </w:p>
-    <w:p>
-      <w:r>
-        <w:t>Least cost path from A to C: AC, link cost: 1.0</w:t>
-      </w:r>
-    </w:p>
-    <w:p>
-      <w:pPr>
-        <w:rPr>
-          <w:rFonts w:hint="eastAsia"/>
-        </w:rPr>
-      </w:pPr>
-      <w:r>
-        <w:rPr>
-          <w:rFonts w:hint="eastAsia"/>
-        </w:rPr>
-        <w:t>-</w:t>
-      </w:r>
-      <w:r>
-        <w:t>-----------------------------------</w:t>
-      </w:r>
-    </w:p>
-    <w:p>
-      <w:r>
         <w:t>It is evident that it can handle cases where there is a shorter distance to a certain neighbor through another path than the distance specified in the config.</w:t>
       </w:r>
     </w:p>
@@ -1084,10 +979,7 @@
       </w:r>
       <w:proofErr w:type="spellEnd"/>
       <w:r>
-        <w:t xml:space="preserve"> network was to see if our routing algorithm could solve the</w:t>
-      </w:r>
-      <w:r>
-        <w:t xml:space="preserve"> problem</w:t>
+        <w:t xml:space="preserve"> network was to see if our routing algorithm could solve the problem</w:t>
       </w:r>
       <w:r>
         <w:rPr>
@@ -1105,7 +997,6 @@
     <w:p>
       <w:pPr>
         <w:rPr>
-          <w:rFonts w:hint="eastAsia"/>
           <w:lang w:val="en-AU"/>
         </w:rPr>
       </w:pPr>
@@ -1147,13 +1038,7 @@
         <w:t>s proves that A and B are not misled by each other.</w:t>
       </w:r>
     </w:p>
-    <w:p>
-      <w:pPr>
-        <w:rPr>
-          <w:rFonts w:hint="eastAsia"/>
-        </w:rPr>
-      </w:pPr>
-    </w:p>
+    <w:p/>
     <w:p>
       <w:pPr>
         <w:pStyle w:val="2"/>
@@ -1165,80 +1050,27 @@
         <w:t>S</w:t>
       </w:r>
       <w:r>
-        <w:t>imulation on config</w:t>
-      </w:r>
-      <w:r>
-        <w:t>1</w:t>
-      </w:r>
-    </w:p>
-    <w:p>
-      <w:r>
-        <w:rPr>
-          <w:noProof/>
-          <w:lang w:val="en-AU"/>
-        </w:rPr>
-        <w:drawing>
-          <wp:inline distT="0" distB="0" distL="0" distR="0" wp14:anchorId="079C24E5" wp14:editId="32BD048D">
-            <wp:extent cx="3185328" cy="2869844"/>
-            <wp:effectExtent l="0" t="0" r="2540" b="635"/>
-            <wp:docPr id="827005823" name="图片 3" descr="背景图案&#10;&#10;描述已自动生成"/>
-            <wp:cNvGraphicFramePr>
-              <a:graphicFrameLocks xmlns:a="http://schemas.openxmlformats.org/drawingml/2006/main" noChangeAspect="1"/>
-            </wp:cNvGraphicFramePr>
-            <a:graphic xmlns:a="http://schemas.openxmlformats.org/drawingml/2006/main">
-              <a:graphicData uri="http://schemas.openxmlformats.org/drawingml/2006/picture">
-                <pic:pic xmlns:pic="http://schemas.openxmlformats.org/drawingml/2006/picture">
-                  <pic:nvPicPr>
-                    <pic:cNvPr id="827005823" name="图片 3" descr="背景图案&#10;&#10;描述已自动生成"/>
-                    <pic:cNvPicPr/>
-                  </pic:nvPicPr>
-                  <pic:blipFill rotWithShape="1">
-                    <a:blip r:embed="rId8">
-                      <a:extLst>
-                        <a:ext uri="{28A0092B-C50C-407E-A947-70E740481C1C}">
-                          <a14:useLocalDpi xmlns:a14="http://schemas.microsoft.com/office/drawing/2010/main" val="0"/>
-                        </a:ext>
-                      </a:extLst>
-                    </a:blip>
-                    <a:srcRect b="28568"/>
-                    <a:stretch/>
-                  </pic:blipFill>
-                  <pic:spPr bwMode="auto">
-                    <a:xfrm>
-                      <a:off x="0" y="0"/>
-                      <a:ext cx="3211114" cy="2893076"/>
-                    </a:xfrm>
-                    <a:prstGeom prst="rect">
-                      <a:avLst/>
-                    </a:prstGeom>
-                    <a:ln>
-                      <a:noFill/>
-                    </a:ln>
-                    <a:extLst>
-                      <a:ext uri="{53640926-AAD7-44D8-BBD7-CCE9431645EC}">
-                        <a14:shadowObscured xmlns:a14="http://schemas.microsoft.com/office/drawing/2010/main"/>
-                      </a:ext>
-                    </a:extLst>
-                  </pic:spPr>
-                </pic:pic>
-              </a:graphicData>
-            </a:graphic>
-          </wp:inline>
-        </w:drawing>
-      </w:r>
-    </w:p>
-    <w:p>
-      <w:pPr>
-        <w:rPr>
-          <w:rFonts w:hint="eastAsia"/>
-        </w:rPr>
-      </w:pPr>
-    </w:p>
+        <w:t xml:space="preserve">imulation on </w:t>
+      </w:r>
+      <w:r>
+        <w:t>example within the specification</w:t>
+      </w:r>
+    </w:p>
+    <w:p>
+      <w:pPr>
+        <w:rPr>
+          <w:rFonts w:hint="eastAsia"/>
+        </w:rPr>
+      </w:pPr>
+      <w:r>
+        <w:t>After</w:t>
+      </w:r>
+    </w:p>
+    <w:p/>
     <w:p>
       <w:pPr>
         <w:pStyle w:val="1"/>
         <w:rPr>
-          <w:rFonts w:hint="eastAsia"/>
           <w:lang w:val="en-AU"/>
         </w:rPr>
       </w:pPr>
@@ -1259,7 +1091,6 @@
     <w:p>
       <w:pPr>
         <w:rPr>
-          <w:rFonts w:hint="eastAsia"/>
           <w:lang w:val="en-AU"/>
         </w:rPr>
       </w:pPr>
@@ -1321,54 +1152,19 @@
         </w:rPr>
         <w:t xml:space="preserve">2] </w:t>
       </w:r>
-      <w:r>
-        <w:rPr>
-          <w:lang w:val="en-AU"/>
-        </w:rPr>
-        <w:fldChar w:fldCharType="begin"/>
-      </w:r>
-      <w:r>
-        <w:rPr>
-          <w:lang w:val="en-AU"/>
-        </w:rPr>
-        <w:instrText>HYPERLINK "</w:instrText>
-      </w:r>
-      <w:r>
-        <w:rPr>
-          <w:lang w:val="en-AU"/>
-        </w:rPr>
-        <w:instrText>https://en.wikipedia.org/wiki/Routing_Information_Protocol</w:instrText>
-      </w:r>
-      <w:r>
-        <w:rPr>
-          <w:lang w:val="en-AU"/>
-        </w:rPr>
-        <w:instrText>"</w:instrText>
-      </w:r>
-      <w:r>
-        <w:rPr>
-          <w:lang w:val="en-AU"/>
-        </w:rPr>
-        <w:fldChar w:fldCharType="separate"/>
-      </w:r>
-      <w:r>
-        <w:rPr>
-          <w:rStyle w:val="a3"/>
-          <w:lang w:val="en-AU"/>
-        </w:rPr>
-        <w:t>https://en.wikipedia.org/wiki/Routing_Information_Protocol</w:t>
-      </w:r>
-      <w:r>
-        <w:rPr>
-          <w:lang w:val="en-AU"/>
-        </w:rPr>
-        <w:fldChar w:fldCharType="end"/>
-      </w:r>
-    </w:p>
-    <w:p>
-      <w:pPr>
-        <w:rPr>
-          <w:rFonts w:hint="eastAsia"/>
+      <w:hyperlink r:id="rId8" w:history="1">
+        <w:r>
+          <w:rPr>
+            <w:rStyle w:val="a3"/>
+            <w:lang w:val="en-AU"/>
+          </w:rPr>
+          <w:t>https://en.wikipedia.org/wiki/Routing_Information_Protocol</w:t>
+        </w:r>
+      </w:hyperlink>
+    </w:p>
+    <w:p>
+      <w:pPr>
+        <w:rPr>
           <w:lang w:val="en-AU"/>
         </w:rPr>
       </w:pPr>

</xml_diff>